<commit_message>
added image of house and made larger
</commit_message>
<xml_diff>
--- a/CODE CAMP.docx
+++ b/CODE CAMP.docx
@@ -445,6 +445,99 @@
       </w:r>
       <w:r>
         <w:t>, it’s INLINE. If you want it to take up the whole strip, BLOCK.</w:t>
+      </w:r>
+    </w:p>
+    <w:p/>
+    <w:p/>
+    <w:p/>
+    <w:p>
+      <w:pPr>
+        <w:rPr>
+          <w:b/>
+        </w:rPr>
+      </w:pPr>
+      <w:r>
+        <w:rPr>
+          <w:b/>
+        </w:rPr>
+        <w:t>GIT HUB</w:t>
+      </w:r>
+    </w:p>
+    <w:p/>
+    <w:p>
+      <w:r>
+        <w:t xml:space="preserve">I made an account: </w:t>
+      </w:r>
+      <w:proofErr w:type="spellStart"/>
+      <w:r>
+        <w:t>bergamotloquat</w:t>
+      </w:r>
+      <w:proofErr w:type="spellEnd"/>
+    </w:p>
+    <w:p>
+      <w:r>
+        <w:t xml:space="preserve">Installed Git deep into my computer. It’s not my applications folder. I can search for “Terminal” and that’s how I’ll start using it. </w:t>
+      </w:r>
+    </w:p>
+    <w:p/>
+    <w:p>
+      <w:proofErr w:type="gramStart"/>
+      <w:r>
+        <w:t>Basically</w:t>
+      </w:r>
+      <w:proofErr w:type="gramEnd"/>
+      <w:r>
+        <w:t xml:space="preserve"> git hub is a way to both collaborate </w:t>
+      </w:r>
+      <w:r>
+        <w:t xml:space="preserve">(separately) </w:t>
+      </w:r>
+      <w:r>
+        <w:t>on open source code, AND it’s a really good way to “track changes” on your code. In fact, Microsoft Word’s</w:t>
+      </w:r>
+      <w:r>
+        <w:t xml:space="preserve"> Track Changes, or even Confluence, is based off of git hub! </w:t>
+      </w:r>
+    </w:p>
+    <w:p>
+      <w:r>
+        <w:lastRenderedPageBreak/>
+        <w:t>I used Terminal to navigate to my Code Camp folder.</w:t>
+      </w:r>
+    </w:p>
+    <w:p>
+      <w:r>
+        <w:t>Use cd ‘name of thing’ to navigate</w:t>
+      </w:r>
+    </w:p>
+    <w:p>
+      <w:r>
+        <w:t>Then use ‘ls’ to list the contents of that folder.</w:t>
+      </w:r>
+    </w:p>
+    <w:p/>
+    <w:p>
+      <w:pPr>
+        <w:rPr>
+          <w:rFonts w:ascii="Times New Roman" w:eastAsia="Times New Roman" w:hAnsi="Times New Roman" w:cs="Times New Roman"/>
+        </w:rPr>
+      </w:pPr>
+      <w:hyperlink r:id="rId4" w:history="1">
+        <w:r>
+          <w:rPr>
+            <w:rFonts w:ascii="Times New Roman" w:eastAsia="Times New Roman" w:hAnsi="Times New Roman" w:cs="Times New Roman"/>
+            <w:color w:val="0000FF"/>
+            <w:u w:val="single"/>
+          </w:rPr>
+          <w:t>https://bergamotloquat.github.io/health-house-tours/lovell%20tours%20draft.html</w:t>
+        </w:r>
+      </w:hyperlink>
+    </w:p>
+    <w:p/>
+    <w:p/>
+    <w:p>
+      <w:r>
+        <w:t xml:space="preserve">Go to Git Hub to play with sample site!!! </w:t>
       </w:r>
       <w:bookmarkStart w:id="0" w:name="_GoBack"/>
       <w:bookmarkEnd w:id="0"/>
@@ -880,6 +973,18 @@
     <w:semiHidden/>
     <w:unhideWhenUsed/>
   </w:style>
+  <w:style w:type="character" w:styleId="Hyperlink">
+    <w:name w:val="Hyperlink"/>
+    <w:basedOn w:val="DefaultParagraphFont"/>
+    <w:uiPriority w:val="99"/>
+    <w:semiHidden/>
+    <w:unhideWhenUsed/>
+    <w:rsid w:val="004C46D9"/>
+    <w:rPr>
+      <w:color w:val="0000FF"/>
+      <w:u w:val="single"/>
+    </w:rPr>
+  </w:style>
 </w:styles>
 </file>
 

</xml_diff>